<commit_message>
actualizada carpeta Edwin Rozo y cargada caarpeta Adalberto
</commit_message>
<xml_diff>
--- a/EDWIN ROZO/Exposiciones/GRUPO 1.docx
+++ b/EDWIN ROZO/Exposiciones/GRUPO 1.docx
@@ -850,6 +850,73 @@
         </w:rPr>
         <w:t>: como interactúa el sistema con los diferentes entes</w:t>
       </w:r>
+    </w:p>
+    <w:p>
+      <w:pPr>
+        <w:rPr>
+          <w:lang w:val="es-ES"/>
+        </w:rPr>
+      </w:pPr>
+    </w:p>
+    <w:p>
+      <w:pPr>
+        <w:rPr>
+          <w:lang w:val="es-ES"/>
+        </w:rPr>
+      </w:pPr>
+      <w:r>
+        <w:rPr>
+          <w:lang w:val="es-ES"/>
+        </w:rPr>
+        <w:t>PRUEBAS DE MANTENIMIENTO:</w:t>
+      </w:r>
+    </w:p>
+    <w:p>
+      <w:pPr>
+        <w:rPr>
+          <w:lang w:val="es-ES"/>
+        </w:rPr>
+      </w:pPr>
+      <w:r>
+        <w:rPr>
+          <w:lang w:val="es-ES"/>
+        </w:rPr>
+        <w:t>Se realizan posterior a la entrega del producto</w:t>
+      </w:r>
+    </w:p>
+    <w:p>
+      <w:pPr>
+        <w:rPr>
+          <w:lang w:val="es-ES"/>
+        </w:rPr>
+      </w:pPr>
+      <w:r>
+        <w:rPr>
+          <w:lang w:val="es-ES"/>
+        </w:rPr>
+        <w:t xml:space="preserve">Es realizada cuando el sistema </w:t>
+      </w:r>
+      <w:proofErr w:type="spellStart"/>
+      <w:r>
+        <w:rPr>
+          <w:lang w:val="es-ES"/>
+        </w:rPr>
+        <w:t>sistema</w:t>
+      </w:r>
+      <w:proofErr w:type="spellEnd"/>
+      <w:r>
+        <w:rPr>
+          <w:lang w:val="es-ES"/>
+        </w:rPr>
+        <w:t xml:space="preserve"> sufre cambios </w:t>
+      </w:r>
+    </w:p>
+    <w:p>
+      <w:pPr>
+        <w:rPr>
+          <w:lang w:val="es-ES"/>
+        </w:rPr>
+      </w:pPr>
     </w:p>
     <w:sectPr>
       <w:pgSz w:w="12240" w:h="15840"/>

</xml_diff>